<commit_message>
New version of output document
</commit_message>
<xml_diff>
--- a/DTABlueprint.docx
+++ b/DTABlueprint.docx
@@ -4702,7 +4702,46 @@
         <w:pStyle w:val="CaptionedFigure"/>
       </w:pPr>
       <w:r>
-        <w:t xml:space="preserve">AD Connect Identity Synchronisation</w:t>
+        <w:drawing>
+          <wp:inline>
+            <wp:extent cx="5791200" cy="2621203"/>
+            <wp:effectExtent b="0" l="0" r="0" t="0"/>
+            <wp:docPr descr="AD Connect Identity Synchronisation" title="" id="1" name="Picture"/>
+            <a:graphic>
+              <a:graphicData uri="http://schemas.openxmlformats.org/drawingml/2006/picture">
+                <pic:pic>
+                  <pic:nvPicPr>
+                    <pic:cNvPr descr="./assets/images/platform-ad-connect-id-sync.png" id="0" name="Picture"/>
+                    <pic:cNvPicPr>
+                      <a:picLocks noChangeArrowheads="1" noChangeAspect="1"/>
+                    </pic:cNvPicPr>
+                  </pic:nvPicPr>
+                  <pic:blipFill>
+                    <a:blip r:embed="rId33"/>
+                    <a:stretch>
+                      <a:fillRect/>
+                    </a:stretch>
+                  </pic:blipFill>
+                  <pic:spPr bwMode="auto">
+                    <a:xfrm>
+                      <a:off x="0" y="0"/>
+                      <a:ext cx="5791200" cy="2621203"/>
+                    </a:xfrm>
+                    <a:prstGeom prst="rect">
+                      <a:avLst/>
+                    </a:prstGeom>
+                    <a:noFill/>
+                    <a:ln w="9525">
+                      <a:noFill/>
+                      <a:headEnd/>
+                      <a:tailEnd/>
+                    </a:ln>
+                  </pic:spPr>
+                </pic:pic>
+              </a:graphicData>
+            </a:graphic>
+          </wp:inline>
+        </w:drawing>
       </w:r>
     </w:p>
     <w:p>
@@ -4775,7 +4814,7 @@
       <w:r>
         <w:t xml:space="preserve"> </w:t>
       </w:r>
-      <w:hyperlink r:id="rId33">
+      <w:hyperlink r:id="rId34">
         <w:r>
           <w:rPr>
             <w:rStyle w:val="Hyperlink"/>
@@ -4808,7 +4847,46 @@
         <w:pStyle w:val="CaptionedFigure"/>
       </w:pPr>
       <w:r>
-        <w:t xml:space="preserve">User Provisioning Workflow</w:t>
+        <w:drawing>
+          <wp:inline>
+            <wp:extent cx="5791200" cy="1131613"/>
+            <wp:effectExtent b="0" l="0" r="0" t="0"/>
+            <wp:docPr descr="User Provisioning Workflow" title="" id="1" name="Picture"/>
+            <a:graphic>
+              <a:graphicData uri="http://schemas.openxmlformats.org/drawingml/2006/picture">
+                <pic:pic>
+                  <pic:nvPicPr>
+                    <pic:cNvPr descr="./assets/images/platform-user-provisioning-workflow.png" id="0" name="Picture"/>
+                    <pic:cNvPicPr>
+                      <a:picLocks noChangeArrowheads="1" noChangeAspect="1"/>
+                    </pic:cNvPicPr>
+                  </pic:nvPicPr>
+                  <pic:blipFill>
+                    <a:blip r:embed="rId35"/>
+                    <a:stretch>
+                      <a:fillRect/>
+                    </a:stretch>
+                  </pic:blipFill>
+                  <pic:spPr bwMode="auto">
+                    <a:xfrm>
+                      <a:off x="0" y="0"/>
+                      <a:ext cx="5791200" cy="1131613"/>
+                    </a:xfrm>
+                    <a:prstGeom prst="rect">
+                      <a:avLst/>
+                    </a:prstGeom>
+                    <a:noFill/>
+                    <a:ln w="9525">
+                      <a:noFill/>
+                      <a:headEnd/>
+                      <a:tailEnd/>
+                    </a:ln>
+                  </pic:spPr>
+                </pic:pic>
+              </a:graphicData>
+            </a:graphic>
+          </wp:inline>
+        </w:drawing>
       </w:r>
     </w:p>
     <w:p>
@@ -5695,11 +5773,11 @@
       <w:pPr>
         <w:pStyle w:val="Heading3"/>
       </w:pPr>
-      <w:bookmarkStart w:id="34" w:name="authentication-method"/>
+      <w:bookmarkStart w:id="36" w:name="authentication-method"/>
       <w:r>
         <w:t xml:space="preserve">Authentication Method</w:t>
       </w:r>
-      <w:bookmarkEnd w:id="34"/>
+      <w:bookmarkEnd w:id="36"/>
     </w:p>
     <w:p>
       <w:pPr>
@@ -5774,7 +5852,46 @@
         <w:pStyle w:val="CaptionedFigure"/>
       </w:pPr>
       <w:r>
-        <w:t xml:space="preserve">Authentication Architecture</w:t>
+        <w:drawing>
+          <wp:inline>
+            <wp:extent cx="5791200" cy="2667575"/>
+            <wp:effectExtent b="0" l="0" r="0" t="0"/>
+            <wp:docPr descr="Authentication Architecture" title="" id="1" name="Picture"/>
+            <a:graphic>
+              <a:graphicData uri="http://schemas.openxmlformats.org/drawingml/2006/picture">
+                <pic:pic>
+                  <pic:nvPicPr>
+                    <pic:cNvPr descr="./assets/images/platform-authentication-architecture.png" id="0" name="Picture"/>
+                    <pic:cNvPicPr>
+                      <a:picLocks noChangeArrowheads="1" noChangeAspect="1"/>
+                    </pic:cNvPicPr>
+                  </pic:nvPicPr>
+                  <pic:blipFill>
+                    <a:blip r:embed="rId37"/>
+                    <a:stretch>
+                      <a:fillRect/>
+                    </a:stretch>
+                  </pic:blipFill>
+                  <pic:spPr bwMode="auto">
+                    <a:xfrm>
+                      <a:off x="0" y="0"/>
+                      <a:ext cx="5791200" cy="2667575"/>
+                    </a:xfrm>
+                    <a:prstGeom prst="rect">
+                      <a:avLst/>
+                    </a:prstGeom>
+                    <a:noFill/>
+                    <a:ln w="9525">
+                      <a:noFill/>
+                      <a:headEnd/>
+                      <a:tailEnd/>
+                    </a:ln>
+                  </pic:spPr>
+                </pic:pic>
+              </a:graphicData>
+            </a:graphic>
+          </wp:inline>
+        </w:drawing>
       </w:r>
     </w:p>
     <w:p>
@@ -6081,11 +6198,11 @@
       <w:pPr>
         <w:pStyle w:val="Heading2"/>
       </w:pPr>
-      <w:bookmarkStart w:id="35" w:name="security"/>
+      <w:bookmarkStart w:id="38" w:name="security"/>
       <w:r>
         <w:t xml:space="preserve">Security</w:t>
       </w:r>
-      <w:bookmarkEnd w:id="35"/>
+      <w:bookmarkEnd w:id="38"/>
     </w:p>
     <w:p>
       <w:pPr>
@@ -6143,11 +6260,11 @@
       <w:pPr>
         <w:pStyle w:val="Heading3"/>
       </w:pPr>
-      <w:bookmarkStart w:id="36" w:name="microsoft-cloud-app-security"/>
+      <w:bookmarkStart w:id="39" w:name="microsoft-cloud-app-security"/>
       <w:r>
         <w:t xml:space="preserve">Microsoft Cloud App Security</w:t>
       </w:r>
-      <w:bookmarkEnd w:id="36"/>
+      <w:bookmarkEnd w:id="39"/>
     </w:p>
     <w:p>
       <w:pPr>
@@ -6159,7 +6276,7 @@
       <w:r>
         <w:t xml:space="preserve"> </w:t>
       </w:r>
-      <w:hyperlink r:id="rId37">
+      <w:hyperlink r:id="rId40">
         <w:r>
           <w:rPr>
             <w:rStyle w:val="Hyperlink"/>
@@ -6222,11 +6339,11 @@
       <w:pPr>
         <w:pStyle w:val="Heading4"/>
       </w:pPr>
-      <w:bookmarkStart w:id="38" w:name="product-architecture"/>
+      <w:bookmarkStart w:id="41" w:name="product-architecture"/>
       <w:r>
         <w:t xml:space="preserve">Product Architecture</w:t>
       </w:r>
-      <w:bookmarkEnd w:id="38"/>
+      <w:bookmarkEnd w:id="41"/>
     </w:p>
     <w:p>
       <w:pPr>
@@ -6246,7 +6363,7 @@
       <w:r>
         <w:t xml:space="preserve"> </w:t>
       </w:r>
-      <w:hyperlink r:id="rId39">
+      <w:hyperlink r:id="rId42">
         <w:r>
           <w:rPr>
             <w:rStyle w:val="Hyperlink"/>
@@ -6283,11 +6400,11 @@
       <w:pPr>
         <w:pStyle w:val="Heading4"/>
       </w:pPr>
-      <w:bookmarkStart w:id="40" w:name="data-location"/>
+      <w:bookmarkStart w:id="43" w:name="data-location"/>
       <w:r>
         <w:t xml:space="preserve">Data Location</w:t>
       </w:r>
-      <w:bookmarkEnd w:id="40"/>
+      <w:bookmarkEnd w:id="43"/>
     </w:p>
     <w:p>
       <w:pPr>
@@ -6296,7 +6413,7 @@
       <w:r>
         <w:t xml:space="preserve">At the time of writing MCAS is hosted from Azure data centres in the United States (US) and Europe (</w:t>
       </w:r>
-      <w:hyperlink r:id="rId41">
+      <w:hyperlink r:id="rId44">
         <w:r>
           <w:rPr>
             <w:rStyle w:val="Hyperlink"/>
@@ -6327,11 +6444,11 @@
       <w:pPr>
         <w:pStyle w:val="Heading4"/>
       </w:pPr>
-      <w:bookmarkStart w:id="42" w:name="data-retention"/>
+      <w:bookmarkStart w:id="45" w:name="data-retention"/>
       <w:r>
         <w:t xml:space="preserve">Data Retention</w:t>
       </w:r>
-      <w:bookmarkEnd w:id="42"/>
+      <w:bookmarkEnd w:id="45"/>
     </w:p>
     <w:p>
       <w:pPr>
@@ -6343,7 +6460,7 @@
       <w:r>
         <w:t xml:space="preserve"> </w:t>
       </w:r>
-      <w:hyperlink r:id="rId43">
+      <w:hyperlink r:id="rId46">
         <w:r>
           <w:rPr>
             <w:rStyle w:val="Hyperlink"/>
@@ -6414,11 +6531,11 @@
       <w:pPr>
         <w:pStyle w:val="Heading4"/>
       </w:pPr>
-      <w:bookmarkStart w:id="44" w:name="administration"/>
+      <w:bookmarkStart w:id="47" w:name="administration"/>
       <w:r>
         <w:t xml:space="preserve">Administration</w:t>
       </w:r>
-      <w:bookmarkEnd w:id="44"/>
+      <w:bookmarkEnd w:id="47"/>
     </w:p>
     <w:p>
       <w:pPr>
@@ -6438,7 +6555,7 @@
       <w:r>
         <w:t xml:space="preserve"> </w:t>
       </w:r>
-      <w:hyperlink r:id="rId45">
+      <w:hyperlink r:id="rId48">
         <w:r>
           <w:rPr>
             <w:rStyle w:val="Hyperlink"/>
@@ -6454,11 +6571,11 @@
       <w:pPr>
         <w:pStyle w:val="Heading3"/>
       </w:pPr>
-      <w:bookmarkStart w:id="46" w:name="mcas---cloud-discovery"/>
+      <w:bookmarkStart w:id="49" w:name="mcas---cloud-discovery"/>
       <w:r>
         <w:t xml:space="preserve">MCAS - Cloud Discovery</w:t>
       </w:r>
-      <w:bookmarkEnd w:id="46"/>
+      <w:bookmarkEnd w:id="49"/>
     </w:p>
     <w:p>
       <w:pPr>
@@ -6516,7 +6633,7 @@
       <w:r>
         <w:t xml:space="preserve"> </w:t>
       </w:r>
-      <w:hyperlink r:id="rId47">
+      <w:hyperlink r:id="rId50">
         <w:r>
           <w:rPr>
             <w:rStyle w:val="Hyperlink"/>
@@ -6560,7 +6677,7 @@
       <w:r>
         <w:t xml:space="preserve"> </w:t>
       </w:r>
-      <w:hyperlink r:id="rId48">
+      <w:hyperlink r:id="rId51">
         <w:r>
           <w:rPr>
             <w:rStyle w:val="Hyperlink"/>
@@ -6811,11 +6928,11 @@
       <w:pPr>
         <w:pStyle w:val="Heading3"/>
       </w:pPr>
-      <w:bookmarkStart w:id="49" w:name="mcas---log-collector"/>
+      <w:bookmarkStart w:id="52" w:name="mcas---log-collector"/>
       <w:r>
         <w:t xml:space="preserve">MCAS - Log Collector</w:t>
       </w:r>
-      <w:bookmarkEnd w:id="49"/>
+      <w:bookmarkEnd w:id="52"/>
     </w:p>
     <w:p>
       <w:pPr>
@@ -6827,7 +6944,7 @@
       <w:r>
         <w:t xml:space="preserve"> </w:t>
       </w:r>
-      <w:hyperlink r:id="rId50">
+      <w:hyperlink r:id="rId53">
         <w:r>
           <w:rPr>
             <w:rStyle w:val="Hyperlink"/>
@@ -7102,11 +7219,11 @@
       <w:pPr>
         <w:pStyle w:val="Heading3"/>
       </w:pPr>
-      <w:bookmarkStart w:id="51" w:name="Xdbaed4e8c0af70f132bc7c6ea79784f8af3fe78"/>
+      <w:bookmarkStart w:id="54" w:name="Xdbaed4e8c0af70f132bc7c6ea79784f8af3fe78"/>
       <w:r>
         <w:t xml:space="preserve">MCAS - Microsoft Defender ATP Integration</w:t>
       </w:r>
-      <w:bookmarkEnd w:id="51"/>
+      <w:bookmarkEnd w:id="54"/>
     </w:p>
     <w:p>
       <w:pPr>
@@ -7126,7 +7243,7 @@
       <w:r>
         <w:t xml:space="preserve"> </w:t>
       </w:r>
-      <w:hyperlink r:id="rId52">
+      <w:hyperlink r:id="rId55">
         <w:r>
           <w:rPr>
             <w:rStyle w:val="Hyperlink"/>
@@ -7266,11 +7383,11 @@
       <w:pPr>
         <w:pStyle w:val="Heading3"/>
       </w:pPr>
-      <w:bookmarkStart w:id="53" w:name="mcas---cloud-discovery-enrichment"/>
+      <w:bookmarkStart w:id="56" w:name="mcas---cloud-discovery-enrichment"/>
       <w:r>
         <w:t xml:space="preserve">MCAS - Cloud Discovery Enrichment</w:t>
       </w:r>
-      <w:bookmarkEnd w:id="53"/>
+      <w:bookmarkEnd w:id="56"/>
     </w:p>
     <w:p>
       <w:pPr>
@@ -7399,11 +7516,11 @@
       <w:pPr>
         <w:pStyle w:val="Heading3"/>
       </w:pPr>
-      <w:bookmarkStart w:id="54" w:name="mcas---user-data-anonymisation"/>
+      <w:bookmarkStart w:id="57" w:name="mcas---user-data-anonymisation"/>
       <w:r>
         <w:t xml:space="preserve">MCAS - User Data Anonymisation</w:t>
       </w:r>
-      <w:bookmarkEnd w:id="54"/>
+      <w:bookmarkEnd w:id="57"/>
     </w:p>
     <w:p>
       <w:pPr>
@@ -7571,11 +7688,11 @@
       <w:pPr>
         <w:pStyle w:val="Heading3"/>
       </w:pPr>
-      <w:bookmarkStart w:id="55" w:name="mcas---custom-apps"/>
+      <w:bookmarkStart w:id="58" w:name="mcas---custom-apps"/>
       <w:r>
         <w:t xml:space="preserve">MCAS - Custom Apps</w:t>
       </w:r>
-      <w:bookmarkEnd w:id="55"/>
+      <w:bookmarkEnd w:id="58"/>
     </w:p>
     <w:p>
       <w:pPr>
@@ -7708,11 +7825,11 @@
       <w:pPr>
         <w:pStyle w:val="Heading3"/>
       </w:pPr>
-      <w:bookmarkStart w:id="56" w:name="mcas---app-filters-and-queries"/>
+      <w:bookmarkStart w:id="59" w:name="mcas---app-filters-and-queries"/>
       <w:r>
         <w:t xml:space="preserve">MCAS - App Filters and Queries</w:t>
       </w:r>
-      <w:bookmarkEnd w:id="56"/>
+      <w:bookmarkEnd w:id="59"/>
     </w:p>
     <w:p>
       <w:pPr>
@@ -7837,11 +7954,11 @@
       <w:pPr>
         <w:pStyle w:val="Heading3"/>
       </w:pPr>
-      <w:bookmarkStart w:id="57" w:name="mcas---app-connectors"/>
+      <w:bookmarkStart w:id="60" w:name="mcas---app-connectors"/>
       <w:r>
         <w:t xml:space="preserve">MCAS - App Connectors</w:t>
       </w:r>
-      <w:bookmarkEnd w:id="57"/>
+      <w:bookmarkEnd w:id="60"/>
     </w:p>
     <w:p>
       <w:pPr>
@@ -7877,7 +7994,7 @@
       <w:r>
         <w:t xml:space="preserve"> </w:t>
       </w:r>
-      <w:hyperlink r:id="rId58">
+      <w:hyperlink r:id="rId61">
         <w:r>
           <w:rPr>
             <w:rStyle w:val="Hyperlink"/>
@@ -8217,11 +8334,11 @@
       <w:pPr>
         <w:pStyle w:val="Heading3"/>
       </w:pPr>
-      <w:bookmarkStart w:id="59" w:name="mcas---office-365"/>
+      <w:bookmarkStart w:id="62" w:name="mcas---office-365"/>
       <w:r>
         <w:t xml:space="preserve">MCAS - Office 365</w:t>
       </w:r>
-      <w:bookmarkEnd w:id="59"/>
+      <w:bookmarkEnd w:id="62"/>
     </w:p>
     <w:p>
       <w:pPr>
@@ -8233,7 +8350,7 @@
       <w:r>
         <w:t xml:space="preserve"> </w:t>
       </w:r>
-      <w:hyperlink r:id="rId60">
+      <w:hyperlink r:id="rId63">
         <w:r>
           <w:rPr>
             <w:rStyle w:val="Hyperlink"/>
@@ -8463,11 +8580,11 @@
       <w:pPr>
         <w:pStyle w:val="Heading3"/>
       </w:pPr>
-      <w:bookmarkStart w:id="61" w:name="mcas---policies"/>
+      <w:bookmarkStart w:id="64" w:name="mcas---policies"/>
       <w:r>
         <w:t xml:space="preserve">MCAS - Policies</w:t>
       </w:r>
-      <w:bookmarkEnd w:id="61"/>
+      <w:bookmarkEnd w:id="64"/>
     </w:p>
     <w:p>
       <w:pPr>
@@ -8693,11 +8810,11 @@
       <w:pPr>
         <w:pStyle w:val="Heading3"/>
       </w:pPr>
-      <w:bookmarkStart w:id="62" w:name="mcas---threat-protection"/>
+      <w:bookmarkStart w:id="65" w:name="mcas---threat-protection"/>
       <w:r>
         <w:t xml:space="preserve">MCAS - Threat Protection</w:t>
       </w:r>
-      <w:bookmarkEnd w:id="62"/>
+      <w:bookmarkEnd w:id="65"/>
     </w:p>
     <w:p>
       <w:pPr>
@@ -8711,11 +8828,11 @@
       <w:pPr>
         <w:pStyle w:val="Heading3"/>
       </w:pPr>
-      <w:bookmarkStart w:id="63" w:name="Xc6a877efcd2ee4fb125eb098006e0703697ca70"/>
+      <w:bookmarkStart w:id="66" w:name="Xc6a877efcd2ee4fb125eb098006e0703697ca70"/>
       <w:r>
         <w:t xml:space="preserve">MCAS – Azure Advanced Threat Protection Integration</w:t>
       </w:r>
-      <w:bookmarkEnd w:id="63"/>
+      <w:bookmarkEnd w:id="66"/>
     </w:p>
     <w:p>
       <w:pPr>
@@ -8848,11 +8965,11 @@
       <w:pPr>
         <w:pStyle w:val="Heading3"/>
       </w:pPr>
-      <w:bookmarkStart w:id="64" w:name="mcas---information-protection"/>
+      <w:bookmarkStart w:id="67" w:name="mcas---information-protection"/>
       <w:r>
         <w:t xml:space="preserve">MCAS - Information Protection</w:t>
       </w:r>
-      <w:bookmarkEnd w:id="64"/>
+      <w:bookmarkEnd w:id="67"/>
     </w:p>
     <w:p>
       <w:pPr>
@@ -8866,11 +8983,11 @@
       <w:pPr>
         <w:pStyle w:val="Heading3"/>
       </w:pPr>
-      <w:bookmarkStart w:id="65" w:name="mcas---admin-quarantine"/>
+      <w:bookmarkStart w:id="68" w:name="mcas---admin-quarantine"/>
       <w:r>
         <w:t xml:space="preserve">MCAS - Admin Quarantine</w:t>
       </w:r>
-      <w:bookmarkEnd w:id="65"/>
+      <w:bookmarkEnd w:id="68"/>
     </w:p>
     <w:p>
       <w:pPr>
@@ -9055,11 +9172,11 @@
       <w:pPr>
         <w:pStyle w:val="Heading3"/>
       </w:pPr>
-      <w:bookmarkStart w:id="66" w:name="mcas---azure-information-protection"/>
+      <w:bookmarkStart w:id="69" w:name="mcas---azure-information-protection"/>
       <w:r>
         <w:t xml:space="preserve">MCAS - Azure Information Protection</w:t>
       </w:r>
-      <w:bookmarkEnd w:id="66"/>
+      <w:bookmarkEnd w:id="69"/>
     </w:p>
     <w:p>
       <w:pPr>
@@ -9262,11 +9379,11 @@
       <w:pPr>
         <w:pStyle w:val="Heading3"/>
       </w:pPr>
-      <w:bookmarkStart w:id="67" w:name="mcas---azure-security"/>
+      <w:bookmarkStart w:id="70" w:name="mcas---azure-security"/>
       <w:r>
         <w:t xml:space="preserve">MCAS - Azure Security</w:t>
       </w:r>
-      <w:bookmarkEnd w:id="67"/>
+      <w:bookmarkEnd w:id="70"/>
     </w:p>
     <w:p>
       <w:pPr>
@@ -9399,11 +9516,11 @@
       <w:pPr>
         <w:pStyle w:val="Heading3"/>
       </w:pPr>
-      <w:bookmarkStart w:id="68" w:name="mcas---files"/>
+      <w:bookmarkStart w:id="71" w:name="mcas---files"/>
       <w:r>
         <w:t xml:space="preserve">MCAS - Files</w:t>
       </w:r>
-      <w:bookmarkEnd w:id="68"/>
+      <w:bookmarkEnd w:id="71"/>
     </w:p>
     <w:p>
       <w:pPr>
@@ -9536,11 +9653,11 @@
       <w:pPr>
         <w:pStyle w:val="Heading3"/>
       </w:pPr>
-      <w:bookmarkStart w:id="69" w:name="X484d0c65727f2fc68253b6f3618e612c95150d4"/>
+      <w:bookmarkStart w:id="72" w:name="X484d0c65727f2fc68253b6f3618e612c95150d4"/>
       <w:r>
         <w:t xml:space="preserve">MCAS - Conditional Access App Control Protection</w:t>
       </w:r>
-      <w:bookmarkEnd w:id="69"/>
+      <w:bookmarkEnd w:id="72"/>
     </w:p>
     <w:p>
       <w:pPr>
@@ -9790,11 +9907,11 @@
       <w:pPr>
         <w:pStyle w:val="Heading3"/>
       </w:pPr>
-      <w:bookmarkStart w:id="70" w:name="mcas---default-behaviour"/>
+      <w:bookmarkStart w:id="73" w:name="mcas---default-behaviour"/>
       <w:r>
         <w:t xml:space="preserve">MCAS - Default Behaviour</w:t>
       </w:r>
-      <w:bookmarkEnd w:id="70"/>
+      <w:bookmarkEnd w:id="73"/>
     </w:p>
     <w:p>
       <w:pPr>
@@ -9927,11 +10044,11 @@
       <w:pPr>
         <w:pStyle w:val="Heading3"/>
       </w:pPr>
-      <w:bookmarkStart w:id="71" w:name="mcas---user-monitoring"/>
+      <w:bookmarkStart w:id="74" w:name="mcas---user-monitoring"/>
       <w:r>
         <w:t xml:space="preserve">MCAS - User Monitoring</w:t>
       </w:r>
-      <w:bookmarkEnd w:id="71"/>
+      <w:bookmarkEnd w:id="74"/>
     </w:p>
     <w:p>
       <w:pPr>
@@ -10064,11 +10181,11 @@
       <w:pPr>
         <w:pStyle w:val="Heading3"/>
       </w:pPr>
-      <w:bookmarkStart w:id="72" w:name="mcas---device-identification"/>
+      <w:bookmarkStart w:id="75" w:name="mcas---device-identification"/>
       <w:r>
         <w:t xml:space="preserve">MCAS - Device Identification</w:t>
       </w:r>
-      <w:bookmarkEnd w:id="72"/>
+      <w:bookmarkEnd w:id="75"/>
     </w:p>
     <w:p>
       <w:pPr>
@@ -10242,11 +10359,11 @@
       <w:pPr>
         <w:pStyle w:val="Heading3"/>
       </w:pPr>
-      <w:bookmarkStart w:id="73" w:name="mcas---app-onboardingmaintenance"/>
+      <w:bookmarkStart w:id="76" w:name="mcas---app-onboardingmaintenance"/>
       <w:r>
         <w:t xml:space="preserve">MCAS - App Onboarding/Maintenance</w:t>
       </w:r>
-      <w:bookmarkEnd w:id="73"/>
+      <w:bookmarkEnd w:id="76"/>
     </w:p>
     <w:p>
       <w:pPr>
@@ -10379,11 +10496,11 @@
       <w:pPr>
         <w:pStyle w:val="Heading3"/>
       </w:pPr>
-      <w:bookmarkStart w:id="74" w:name="mcas---security-extensions"/>
+      <w:bookmarkStart w:id="77" w:name="mcas---security-extensions"/>
       <w:r>
         <w:t xml:space="preserve">MCAS - Security Extensions</w:t>
       </w:r>
-      <w:bookmarkEnd w:id="74"/>
+      <w:bookmarkEnd w:id="77"/>
     </w:p>
     <w:p>
       <w:pPr>
@@ -10449,11 +10566,11 @@
       <w:pPr>
         <w:pStyle w:val="Heading3"/>
       </w:pPr>
-      <w:bookmarkStart w:id="75" w:name="mcas---api-tokens"/>
+      <w:bookmarkStart w:id="78" w:name="mcas---api-tokens"/>
       <w:r>
         <w:t xml:space="preserve">MCAS - API Tokens</w:t>
       </w:r>
-      <w:bookmarkEnd w:id="75"/>
+      <w:bookmarkEnd w:id="78"/>
     </w:p>
     <w:p>
       <w:pPr>
@@ -10586,11 +10703,11 @@
       <w:pPr>
         <w:pStyle w:val="Heading3"/>
       </w:pPr>
-      <w:bookmarkStart w:id="76" w:name="mcas---siem-agents"/>
+      <w:bookmarkStart w:id="79" w:name="mcas---siem-agents"/>
       <w:r>
         <w:t xml:space="preserve">MCAS - SIEM Agents</w:t>
       </w:r>
-      <w:bookmarkEnd w:id="76"/>
+      <w:bookmarkEnd w:id="79"/>
     </w:p>
     <w:p>
       <w:pPr>
@@ -10626,7 +10743,7 @@
       <w:r>
         <w:t xml:space="preserve"> </w:t>
       </w:r>
-      <w:hyperlink r:id="rId77">
+      <w:hyperlink r:id="rId80">
         <w:r>
           <w:rPr>
             <w:rStyle w:val="Hyperlink"/>
@@ -10977,11 +11094,11 @@
       <w:pPr>
         <w:pStyle w:val="Heading3"/>
       </w:pPr>
-      <w:bookmarkStart w:id="78" w:name="mcas---external-data-loss-prevention-dlp"/>
+      <w:bookmarkStart w:id="81" w:name="mcas---external-data-loss-prevention-dlp"/>
       <w:r>
         <w:t xml:space="preserve">MCAS - External Data Loss Prevention (DLP)</w:t>
       </w:r>
-      <w:bookmarkEnd w:id="78"/>
+      <w:bookmarkEnd w:id="81"/>
     </w:p>
     <w:p>
       <w:pPr>
@@ -11114,11 +11231,11 @@
       <w:pPr>
         <w:pStyle w:val="Heading3"/>
       </w:pPr>
-      <w:bookmarkStart w:id="79" w:name="mcas---playbooks"/>
+      <w:bookmarkStart w:id="82" w:name="mcas---playbooks"/>
       <w:r>
         <w:t xml:space="preserve">MCAS - Playbooks</w:t>
       </w:r>
-      <w:bookmarkEnd w:id="79"/>
+      <w:bookmarkEnd w:id="82"/>
     </w:p>
     <w:p>
       <w:pPr>
@@ -11251,11 +11368,11 @@
       <w:pPr>
         <w:pStyle w:val="Heading3"/>
       </w:pPr>
-      <w:bookmarkStart w:id="80" w:name="mcas---firewall"/>
+      <w:bookmarkStart w:id="83" w:name="mcas---firewall"/>
       <w:r>
         <w:t xml:space="preserve">MCAS - Firewall</w:t>
       </w:r>
-      <w:bookmarkEnd w:id="80"/>
+      <w:bookmarkEnd w:id="83"/>
     </w:p>
     <w:p>
       <w:pPr>
@@ -11285,11 +11402,11 @@
       <w:pPr>
         <w:pStyle w:val="Heading3"/>
       </w:pPr>
-      <w:bookmarkStart w:id="81" w:name="azure-advanced-threat-protection"/>
+      <w:bookmarkStart w:id="84" w:name="azure-advanced-threat-protection"/>
       <w:r>
         <w:t xml:space="preserve">Azure Advanced Threat Protection</w:t>
       </w:r>
-      <w:bookmarkEnd w:id="81"/>
+      <w:bookmarkEnd w:id="84"/>
     </w:p>
     <w:p>
       <w:pPr>
@@ -11350,7 +11467,7 @@
       <w:r>
         <w:t xml:space="preserve"> </w:t>
       </w:r>
-      <w:hyperlink r:id="rId82">
+      <w:hyperlink r:id="rId85">
         <w:r>
           <w:rPr>
             <w:rStyle w:val="Hyperlink"/>
@@ -11364,7 +11481,46 @@
         <w:pStyle w:val="CaptionedFigure"/>
       </w:pPr>
       <w:r>
-        <w:t xml:space="preserve">Figure 7 - Azure ATP Architecture</w:t>
+        <w:drawing>
+          <wp:inline>
+            <wp:extent cx="5791200" cy="3362026"/>
+            <wp:effectExtent b="0" l="0" r="0" t="0"/>
+            <wp:docPr descr="Figure 7 - Azure ATP Architecture" title="" id="1" name="Picture"/>
+            <a:graphic>
+              <a:graphicData uri="http://schemas.openxmlformats.org/drawingml/2006/picture">
+                <pic:pic>
+                  <pic:nvPicPr>
+                    <pic:cNvPr descr="./assets/images/platform-azure-atp.png" id="0" name="Picture"/>
+                    <pic:cNvPicPr>
+                      <a:picLocks noChangeArrowheads="1" noChangeAspect="1"/>
+                    </pic:cNvPicPr>
+                  </pic:nvPicPr>
+                  <pic:blipFill>
+                    <a:blip r:embed="rId86"/>
+                    <a:stretch>
+                      <a:fillRect/>
+                    </a:stretch>
+                  </pic:blipFill>
+                  <pic:spPr bwMode="auto">
+                    <a:xfrm>
+                      <a:off x="0" y="0"/>
+                      <a:ext cx="5791200" cy="3362026"/>
+                    </a:xfrm>
+                    <a:prstGeom prst="rect">
+                      <a:avLst/>
+                    </a:prstGeom>
+                    <a:noFill/>
+                    <a:ln w="9525">
+                      <a:noFill/>
+                      <a:headEnd/>
+                      <a:tailEnd/>
+                    </a:ln>
+                  </pic:spPr>
+                </pic:pic>
+              </a:graphicData>
+            </a:graphic>
+          </wp:inline>
+        </w:drawing>
       </w:r>
     </w:p>
     <w:p>
@@ -11445,7 +11601,7 @@
       <w:r>
         <w:t xml:space="preserve"> </w:t>
       </w:r>
-      <w:hyperlink r:id="rId83">
+      <w:hyperlink r:id="rId87">
         <w:r>
           <w:rPr>
             <w:rStyle w:val="Hyperlink"/>
@@ -11792,7 +11948,7 @@
             <w:r>
               <w:t xml:space="preserve"> </w:t>
             </w:r>
-            <w:hyperlink r:id="rId82">
+            <w:hyperlink r:id="rId85">
               <w:r>
                 <w:rPr>
                   <w:rStyle w:val="Hyperlink"/>
@@ -11876,7 +12032,7 @@
             <w:r>
               <w:t xml:space="preserve"> </w:t>
             </w:r>
-            <w:hyperlink r:id="rId84">
+            <w:hyperlink r:id="rId88">
               <w:r>
                 <w:rPr>
                   <w:rStyle w:val="Hyperlink"/>
@@ -11898,11 +12054,11 @@
       <w:pPr>
         <w:pStyle w:val="Heading3"/>
       </w:pPr>
-      <w:bookmarkStart w:id="85" w:name="azure-atp-role-groups"/>
+      <w:bookmarkStart w:id="89" w:name="azure-atp-role-groups"/>
       <w:r>
         <w:t xml:space="preserve">Azure ATP – Role Groups</w:t>
       </w:r>
-      <w:bookmarkEnd w:id="85"/>
+      <w:bookmarkEnd w:id="89"/>
     </w:p>
     <w:p>
       <w:pPr>
@@ -12146,11 +12302,11 @@
       <w:pPr>
         <w:pStyle w:val="Heading3"/>
       </w:pPr>
-      <w:bookmarkStart w:id="86" w:name="azure-atp-notifications"/>
+      <w:bookmarkStart w:id="90" w:name="azure-atp-notifications"/>
       <w:r>
         <w:t xml:space="preserve">Azure ATP – Notifications</w:t>
       </w:r>
-      <w:bookmarkEnd w:id="86"/>
+      <w:bookmarkEnd w:id="90"/>
     </w:p>
     <w:p>
       <w:pPr>
@@ -12362,11 +12518,11 @@
       <w:pPr>
         <w:pStyle w:val="Heading3"/>
       </w:pPr>
-      <w:bookmarkStart w:id="87" w:name="azure-atp-integration-with-defender-atp"/>
+      <w:bookmarkStart w:id="91" w:name="azure-atp-integration-with-defender-atp"/>
       <w:r>
         <w:t xml:space="preserve">Azure ATP – Integration with Defender ATP</w:t>
       </w:r>
-      <w:bookmarkEnd w:id="87"/>
+      <w:bookmarkEnd w:id="91"/>
     </w:p>
     <w:p>
       <w:pPr>
@@ -12499,11 +12655,11 @@
       <w:pPr>
         <w:pStyle w:val="Heading3"/>
       </w:pPr>
-      <w:bookmarkStart w:id="88" w:name="azure-atp-firewall"/>
+      <w:bookmarkStart w:id="92" w:name="azure-atp-firewall"/>
       <w:r>
         <w:t xml:space="preserve">Azure ATP – Firewall</w:t>
       </w:r>
-      <w:bookmarkEnd w:id="88"/>
+      <w:bookmarkEnd w:id="92"/>
     </w:p>
     <w:p>
       <w:pPr>
@@ -12512,7 +12668,7 @@
       <w:r>
         <w:t xml:space="preserve">As Azure ATP is reliant upon the Azure ATP portal and the Azure ATP sensor firewall ports are required to be opened to allow communication between infrastructure (Domain Controllers and Standalone servers) and Azure ATP. These port configurations are updated frequently and are available online from Microsoft (</w:t>
       </w:r>
-      <w:hyperlink r:id="rId89">
+      <w:hyperlink r:id="rId93">
         <w:r>
           <w:rPr>
             <w:rStyle w:val="Hyperlink"/>
@@ -12526,7 +12682,7 @@
       <w:r>
         <w:t xml:space="preserve"> </w:t>
       </w:r>
-      <w:hyperlink r:id="rId82">
+      <w:hyperlink r:id="rId85">
         <w:r>
           <w:rPr>
             <w:rStyle w:val="Hyperlink"/>
@@ -12588,11 +12744,11 @@
       <w:pPr>
         <w:pStyle w:val="Heading3"/>
       </w:pPr>
-      <w:bookmarkStart w:id="90" w:name="azure-atp-integration-with-mcas"/>
+      <w:bookmarkStart w:id="94" w:name="azure-atp-integration-with-mcas"/>
       <w:r>
         <w:t xml:space="preserve">Azure ATP – Integration with MCAS</w:t>
       </w:r>
-      <w:bookmarkEnd w:id="90"/>
+      <w:bookmarkEnd w:id="94"/>
     </w:p>
     <w:p>
       <w:pPr>
@@ -12769,11 +12925,11 @@
       <w:pPr>
         <w:pStyle w:val="Heading3"/>
       </w:pPr>
-      <w:bookmarkStart w:id="91" w:name="Xc4a54b8842e0efc7d6264d523dbbd56f147c05d"/>
+      <w:bookmarkStart w:id="95" w:name="Xc4a54b8842e0efc7d6264d523dbbd56f147c05d"/>
       <w:r>
         <w:t xml:space="preserve">Microsoft Defender Advanced Threat Protection</w:t>
       </w:r>
-      <w:bookmarkEnd w:id="91"/>
+      <w:bookmarkEnd w:id="95"/>
     </w:p>
     <w:p>
       <w:pPr>
@@ -13257,11 +13413,11 @@
       <w:pPr>
         <w:pStyle w:val="Heading3"/>
       </w:pPr>
-      <w:bookmarkStart w:id="92" w:name="log-analytics"/>
+      <w:bookmarkStart w:id="96" w:name="log-analytics"/>
       <w:r>
         <w:t xml:space="preserve">Log Analytics</w:t>
       </w:r>
-      <w:bookmarkEnd w:id="92"/>
+      <w:bookmarkEnd w:id="96"/>
     </w:p>
     <w:p>
       <w:pPr>
@@ -13800,11 +13956,11 @@
       <w:pPr>
         <w:pStyle w:val="Heading3"/>
       </w:pPr>
-      <w:bookmarkStart w:id="93" w:name="Xe70260c73b079243e00ad0166da6dabcb80ca9c"/>
+      <w:bookmarkStart w:id="97" w:name="Xe70260c73b079243e00ad0166da6dabcb80ca9c"/>
       <w:r>
         <w:t xml:space="preserve">Security Information and Event Management</w:t>
       </w:r>
-      <w:bookmarkEnd w:id="93"/>
+      <w:bookmarkEnd w:id="97"/>
     </w:p>
     <w:p>
       <w:pPr>
@@ -14051,21 +14207,21 @@
       <w:pPr>
         <w:pStyle w:val="Heading2"/>
       </w:pPr>
-      <w:bookmarkStart w:id="94" w:name="client-configuration"/>
+      <w:bookmarkStart w:id="98" w:name="client-configuration"/>
       <w:r>
         <w:t xml:space="preserve">Client Configuration</w:t>
       </w:r>
-      <w:bookmarkEnd w:id="94"/>
+      <w:bookmarkEnd w:id="98"/>
     </w:p>
     <w:p>
       <w:pPr>
         <w:pStyle w:val="Heading3"/>
       </w:pPr>
-      <w:bookmarkStart w:id="95" w:name="intune"/>
+      <w:bookmarkStart w:id="99" w:name="intune"/>
       <w:r>
         <w:t xml:space="preserve">Intune</w:t>
       </w:r>
-      <w:bookmarkEnd w:id="95"/>
+      <w:bookmarkEnd w:id="99"/>
     </w:p>
     <w:p>
       <w:pPr>
@@ -15051,11 +15207,11 @@
       <w:pPr>
         <w:pStyle w:val="Heading3"/>
       </w:pPr>
-      <w:bookmarkStart w:id="96" w:name="intune---mobile-application-management"/>
+      <w:bookmarkStart w:id="100" w:name="intune---mobile-application-management"/>
       <w:r>
         <w:t xml:space="preserve">Intune - Mobile Application Management</w:t>
       </w:r>
-      <w:bookmarkEnd w:id="96"/>
+      <w:bookmarkEnd w:id="100"/>
     </w:p>
     <w:p>
       <w:pPr>
@@ -15455,11 +15611,11 @@
       <w:pPr>
         <w:pStyle w:val="Heading3"/>
       </w:pPr>
-      <w:bookmarkStart w:id="97" w:name="intune---enrolment"/>
+      <w:bookmarkStart w:id="101" w:name="intune---enrolment"/>
       <w:r>
         <w:t xml:space="preserve">Intune - Enrolment</w:t>
       </w:r>
-      <w:bookmarkEnd w:id="97"/>
+      <w:bookmarkEnd w:id="101"/>
     </w:p>
     <w:p>
       <w:pPr>
@@ -15668,11 +15824,11 @@
       <w:pPr>
         <w:pStyle w:val="Heading3"/>
       </w:pPr>
-      <w:bookmarkStart w:id="98" w:name="intune---co-management"/>
+      <w:bookmarkStart w:id="102" w:name="intune---co-management"/>
       <w:r>
         <w:t xml:space="preserve">Intune - Co-Management</w:t>
       </w:r>
-      <w:bookmarkEnd w:id="98"/>
+      <w:bookmarkEnd w:id="102"/>
     </w:p>
     <w:p>
       <w:pPr>
@@ -15735,7 +15891,46 @@
         <w:pStyle w:val="CaptionedFigure"/>
       </w:pPr>
       <w:r>
-        <w:t xml:space="preserve">Co-management overview</w:t>
+        <w:drawing>
+          <wp:inline>
+            <wp:extent cx="5791200" cy="5087841"/>
+            <wp:effectExtent b="0" l="0" r="0" t="0"/>
+            <wp:docPr descr="Co-management overview" title="" id="1" name="Picture"/>
+            <a:graphic>
+              <a:graphicData uri="http://schemas.openxmlformats.org/drawingml/2006/picture">
+                <pic:pic>
+                  <pic:nvPicPr>
+                    <pic:cNvPr descr="./assets/images/platform-intune-comgmt.png" id="0" name="Picture"/>
+                    <pic:cNvPicPr>
+                      <a:picLocks noChangeArrowheads="1" noChangeAspect="1"/>
+                    </pic:cNvPicPr>
+                  </pic:nvPicPr>
+                  <pic:blipFill>
+                    <a:blip r:embed="rId103"/>
+                    <a:stretch>
+                      <a:fillRect/>
+                    </a:stretch>
+                  </pic:blipFill>
+                  <pic:spPr bwMode="auto">
+                    <a:xfrm>
+                      <a:off x="0" y="0"/>
+                      <a:ext cx="5791200" cy="5087841"/>
+                    </a:xfrm>
+                    <a:prstGeom prst="rect">
+                      <a:avLst/>
+                    </a:prstGeom>
+                    <a:noFill/>
+                    <a:ln w="9525">
+                      <a:noFill/>
+                      <a:headEnd/>
+                      <a:tailEnd/>
+                    </a:ln>
+                  </pic:spPr>
+                </pic:pic>
+              </a:graphicData>
+            </a:graphic>
+          </wp:inline>
+        </w:drawing>
       </w:r>
     </w:p>
     <w:p>
@@ -16366,11 +16561,11 @@
       <w:pPr>
         <w:pStyle w:val="Heading3"/>
       </w:pPr>
-      <w:bookmarkStart w:id="99" w:name="intune---windows-autopilot"/>
+      <w:bookmarkStart w:id="104" w:name="intune---windows-autopilot"/>
       <w:r>
         <w:t xml:space="preserve">Intune - Windows AutoPilot</w:t>
       </w:r>
-      <w:bookmarkEnd w:id="99"/>
+      <w:bookmarkEnd w:id="104"/>
     </w:p>
     <w:p>
       <w:pPr>
@@ -16437,7 +16632,46 @@
         <w:pStyle w:val="CaptionedFigure"/>
       </w:pPr>
       <w:r>
-        <w:t xml:space="preserve">Autopilot Deployment</w:t>
+        <w:drawing>
+          <wp:inline>
+            <wp:extent cx="5791200" cy="3069211"/>
+            <wp:effectExtent b="0" l="0" r="0" t="0"/>
+            <wp:docPr descr="Autopilot Deployment" title="" id="1" name="Picture"/>
+            <a:graphic>
+              <a:graphicData uri="http://schemas.openxmlformats.org/drawingml/2006/picture">
+                <pic:pic>
+                  <pic:nvPicPr>
+                    <pic:cNvPr descr="./assets/images/platform-autopilot.png" id="0" name="Picture"/>
+                    <pic:cNvPicPr>
+                      <a:picLocks noChangeArrowheads="1" noChangeAspect="1"/>
+                    </pic:cNvPicPr>
+                  </pic:nvPicPr>
+                  <pic:blipFill>
+                    <a:blip r:embed="rId105"/>
+                    <a:stretch>
+                      <a:fillRect/>
+                    </a:stretch>
+                  </pic:blipFill>
+                  <pic:spPr bwMode="auto">
+                    <a:xfrm>
+                      <a:off x="0" y="0"/>
+                      <a:ext cx="5791200" cy="3069211"/>
+                    </a:xfrm>
+                    <a:prstGeom prst="rect">
+                      <a:avLst/>
+                    </a:prstGeom>
+                    <a:noFill/>
+                    <a:ln w="9525">
+                      <a:noFill/>
+                      <a:headEnd/>
+                      <a:tailEnd/>
+                    </a:ln>
+                  </pic:spPr>
+                </pic:pic>
+              </a:graphicData>
+            </a:graphic>
+          </wp:inline>
+        </w:drawing>
       </w:r>
     </w:p>
     <w:p>
@@ -16703,11 +16937,11 @@
       <w:pPr>
         <w:pStyle w:val="Heading3"/>
       </w:pPr>
-      <w:bookmarkStart w:id="100" w:name="intune---device-compliance"/>
+      <w:bookmarkStart w:id="106" w:name="intune---device-compliance"/>
       <w:r>
         <w:t xml:space="preserve">Intune - Device Compliance</w:t>
       </w:r>
-      <w:bookmarkEnd w:id="100"/>
+      <w:bookmarkEnd w:id="106"/>
     </w:p>
     <w:p>
       <w:pPr>
@@ -16926,11 +17160,11 @@
       <w:pPr>
         <w:pStyle w:val="Heading3"/>
       </w:pPr>
-      <w:bookmarkStart w:id="101" w:name="intune---device-configuration"/>
+      <w:bookmarkStart w:id="107" w:name="intune---device-configuration"/>
       <w:r>
         <w:t xml:space="preserve">Intune - Device Configuration</w:t>
       </w:r>
-      <w:bookmarkEnd w:id="101"/>
+      <w:bookmarkEnd w:id="107"/>
     </w:p>
     <w:p>
       <w:pPr>
@@ -17429,11 +17663,11 @@
       <w:pPr>
         <w:pStyle w:val="Heading3"/>
       </w:pPr>
-      <w:bookmarkStart w:id="102" w:name="intune---security-baselines"/>
+      <w:bookmarkStart w:id="108" w:name="intune---security-baselines"/>
       <w:r>
         <w:t xml:space="preserve">Intune - Security Baselines</w:t>
       </w:r>
-      <w:bookmarkEnd w:id="102"/>
+      <w:bookmarkEnd w:id="108"/>
     </w:p>
     <w:p>
       <w:pPr>
@@ -17875,11 +18109,11 @@
       <w:pPr>
         <w:pStyle w:val="Heading3"/>
       </w:pPr>
-      <w:bookmarkStart w:id="103" w:name="intune---information-protection"/>
+      <w:bookmarkStart w:id="109" w:name="intune---information-protection"/>
       <w:r>
         <w:t xml:space="preserve">Intune - Information Protection</w:t>
       </w:r>
-      <w:bookmarkEnd w:id="103"/>
+      <w:bookmarkEnd w:id="109"/>
     </w:p>
     <w:p>
       <w:pPr>
@@ -18170,11 +18404,11 @@
       <w:pPr>
         <w:pStyle w:val="Heading3"/>
       </w:pPr>
-      <w:bookmarkStart w:id="104" w:name="intune---software-updates"/>
+      <w:bookmarkStart w:id="110" w:name="intune---software-updates"/>
       <w:r>
         <w:t xml:space="preserve">Intune - Software Updates</w:t>
       </w:r>
-      <w:bookmarkEnd w:id="104"/>
+      <w:bookmarkEnd w:id="110"/>
     </w:p>
     <w:p>
       <w:pPr>
@@ -18506,11 +18740,11 @@
       <w:pPr>
         <w:pStyle w:val="Heading3"/>
       </w:pPr>
-      <w:bookmarkStart w:id="105" w:name="intune---ios"/>
+      <w:bookmarkStart w:id="111" w:name="intune---ios"/>
       <w:r>
         <w:t xml:space="preserve">Intune - iOS</w:t>
       </w:r>
-      <w:bookmarkEnd w:id="105"/>
+      <w:bookmarkEnd w:id="111"/>
     </w:p>
     <w:p>
       <w:pPr>
@@ -18678,11 +18912,11 @@
       <w:pPr>
         <w:pStyle w:val="Heading3"/>
       </w:pPr>
-      <w:bookmarkStart w:id="106" w:name="registry-settings"/>
+      <w:bookmarkStart w:id="112" w:name="registry-settings"/>
       <w:r>
         <w:t xml:space="preserve">Registry Settings</w:t>
       </w:r>
-      <w:bookmarkEnd w:id="106"/>
+      <w:bookmarkEnd w:id="112"/>
     </w:p>
     <w:p>
       <w:pPr>
@@ -18967,11 +19201,11 @@
       <w:pPr>
         <w:pStyle w:val="Heading3"/>
       </w:pPr>
-      <w:bookmarkStart w:id="107" w:name="applications"/>
+      <w:bookmarkStart w:id="113" w:name="applications"/>
       <w:r>
         <w:t xml:space="preserve">Applications</w:t>
       </w:r>
-      <w:bookmarkEnd w:id="107"/>
+      <w:bookmarkEnd w:id="113"/>
     </w:p>
     <w:p>
       <w:pPr>
@@ -19379,11 +19613,11 @@
       <w:pPr>
         <w:pStyle w:val="Heading3"/>
       </w:pPr>
-      <w:bookmarkStart w:id="108" w:name="printing"/>
+      <w:bookmarkStart w:id="114" w:name="printing"/>
       <w:r>
         <w:t xml:space="preserve">Printing</w:t>
       </w:r>
-      <w:bookmarkEnd w:id="108"/>
+      <w:bookmarkEnd w:id="114"/>
     </w:p>
     <w:p>
       <w:pPr>
@@ -19746,21 +19980,21 @@
       <w:pPr>
         <w:pStyle w:val="Heading2"/>
       </w:pPr>
-      <w:bookmarkStart w:id="109" w:name="backup-and-operational-management"/>
+      <w:bookmarkStart w:id="115" w:name="backup-and-operational-management"/>
       <w:r>
         <w:t xml:space="preserve">Backup and Operational Management</w:t>
       </w:r>
-      <w:bookmarkEnd w:id="109"/>
+      <w:bookmarkEnd w:id="115"/>
     </w:p>
     <w:p>
       <w:pPr>
         <w:pStyle w:val="Heading3"/>
       </w:pPr>
-      <w:bookmarkStart w:id="110" w:name="rpo-rto-and-retention-periods"/>
+      <w:bookmarkStart w:id="116" w:name="rpo-rto-and-retention-periods"/>
       <w:r>
         <w:t xml:space="preserve">RPO, RTO and Retention Periods</w:t>
       </w:r>
-      <w:bookmarkEnd w:id="110"/>
+      <w:bookmarkEnd w:id="116"/>
     </w:p>
     <w:p>
       <w:pPr>
@@ -19824,7 +20058,7 @@
       <w:r>
         <w:t xml:space="preserve"> </w:t>
       </w:r>
-      <w:hyperlink r:id="rId111">
+      <w:hyperlink r:id="rId117">
         <w:r>
           <w:rPr>
             <w:rStyle w:val="Hyperlink"/>
@@ -19841,7 +20075,7 @@
       <w:r>
         <w:t xml:space="preserve"> </w:t>
       </w:r>
-      <w:hyperlink r:id="rId112">
+      <w:hyperlink r:id="rId118">
         <w:r>
           <w:rPr>
             <w:rStyle w:val="Hyperlink"/>
@@ -20750,11 +20984,11 @@
       <w:pPr>
         <w:pStyle w:val="Heading3"/>
       </w:pPr>
-      <w:bookmarkStart w:id="113" w:name="data-availability"/>
+      <w:bookmarkStart w:id="119" w:name="data-availability"/>
       <w:r>
         <w:t xml:space="preserve">Data Availability</w:t>
       </w:r>
-      <w:bookmarkEnd w:id="113"/>
+      <w:bookmarkEnd w:id="119"/>
     </w:p>
     <w:p>
       <w:pPr>
@@ -20774,7 +21008,7 @@
       <w:r>
         <w:t xml:space="preserve"> </w:t>
       </w:r>
-      <w:hyperlink r:id="rId114">
+      <w:hyperlink r:id="rId120">
         <w:r>
           <w:rPr>
             <w:rStyle w:val="Hyperlink"/>
@@ -20791,7 +21025,7 @@
       <w:r>
         <w:t xml:space="preserve"> </w:t>
       </w:r>
-      <w:hyperlink r:id="rId115">
+      <w:hyperlink r:id="rId121">
         <w:r>
           <w:rPr>
             <w:rStyle w:val="Hyperlink"/>
@@ -20970,11 +21204,11 @@
       <w:pPr>
         <w:pStyle w:val="Heading2"/>
       </w:pPr>
-      <w:bookmarkStart w:id="116" w:name="system-administration"/>
+      <w:bookmarkStart w:id="122" w:name="system-administration"/>
       <w:r>
         <w:t xml:space="preserve">System Administration</w:t>
       </w:r>
-      <w:bookmarkEnd w:id="116"/>
+      <w:bookmarkEnd w:id="122"/>
     </w:p>
     <w:p>
       <w:pPr>
@@ -20988,11 +21222,11 @@
       <w:pPr>
         <w:pStyle w:val="Heading3"/>
       </w:pPr>
-      <w:bookmarkStart w:id="117" w:name="administrative-consoles"/>
+      <w:bookmarkStart w:id="123" w:name="administrative-consoles"/>
       <w:r>
         <w:t xml:space="preserve">Administrative Consoles</w:t>
       </w:r>
-      <w:bookmarkEnd w:id="117"/>
+      <w:bookmarkEnd w:id="123"/>
     </w:p>
     <w:p>
       <w:pPr>
@@ -21012,7 +21246,7 @@
       <w:r>
         <w:t xml:space="preserve"> </w:t>
       </w:r>
-      <w:hyperlink r:id="rId118">
+      <w:hyperlink r:id="rId124">
         <w:r>
           <w:rPr>
             <w:rStyle w:val="Hyperlink"/>
@@ -21134,7 +21368,7 @@
             <w:r>
               <w:t xml:space="preserve"> </w:t>
             </w:r>
-            <w:hyperlink r:id="rId119">
+            <w:hyperlink r:id="rId125">
               <w:r>
                 <w:rPr>
                   <w:rStyle w:val="Hyperlink"/>
@@ -21186,7 +21420,7 @@
             <w:r>
               <w:t xml:space="preserve"> </w:t>
             </w:r>
-            <w:hyperlink r:id="rId120">
+            <w:hyperlink r:id="rId126">
               <w:r>
                 <w:rPr>
                   <w:rStyle w:val="Hyperlink"/>
@@ -21232,7 +21466,7 @@
             <w:r>
               <w:t xml:space="preserve"> </w:t>
             </w:r>
-            <w:hyperlink r:id="rId121">
+            <w:hyperlink r:id="rId127">
               <w:r>
                 <w:rPr>
                   <w:rStyle w:val="Hyperlink"/>
@@ -21278,7 +21512,7 @@
             <w:r>
               <w:t xml:space="preserve"> </w:t>
             </w:r>
-            <w:hyperlink r:id="rId122">
+            <w:hyperlink r:id="rId128">
               <w:r>
                 <w:rPr>
                   <w:rStyle w:val="Hyperlink"/>
@@ -21324,7 +21558,7 @@
             <w:r>
               <w:t xml:space="preserve"> </w:t>
             </w:r>
-            <w:hyperlink r:id="rId123">
+            <w:hyperlink r:id="rId129">
               <w:r>
                 <w:rPr>
                   <w:rStyle w:val="Hyperlink"/>
@@ -21370,7 +21604,7 @@
             <w:r>
               <w:t xml:space="preserve"> </w:t>
             </w:r>
-            <w:hyperlink r:id="rId124">
+            <w:hyperlink r:id="rId130">
               <w:r>
                 <w:rPr>
                   <w:rStyle w:val="Hyperlink"/>
@@ -21416,7 +21650,7 @@
             <w:r>
               <w:t xml:space="preserve"> </w:t>
             </w:r>
-            <w:hyperlink r:id="rId125">
+            <w:hyperlink r:id="rId131">
               <w:r>
                 <w:rPr>
                   <w:rStyle w:val="Hyperlink"/>
@@ -21462,7 +21696,7 @@
             <w:r>
               <w:t xml:space="preserve"> </w:t>
             </w:r>
-            <w:hyperlink r:id="rId126">
+            <w:hyperlink r:id="rId132">
               <w:r>
                 <w:rPr>
                   <w:rStyle w:val="Hyperlink"/>
@@ -21508,7 +21742,7 @@
             <w:r>
               <w:t xml:space="preserve"> </w:t>
             </w:r>
-            <w:hyperlink r:id="rId127">
+            <w:hyperlink r:id="rId133">
               <w:r>
                 <w:rPr>
                   <w:rStyle w:val="Hyperlink"/>
@@ -21524,11 +21758,11 @@
       <w:pPr>
         <w:pStyle w:val="Heading3"/>
       </w:pPr>
-      <w:bookmarkStart w:id="128" w:name="role-based-access-control-rbac"/>
+      <w:bookmarkStart w:id="134" w:name="role-based-access-control-rbac"/>
       <w:r>
         <w:t xml:space="preserve">Role Based Access Control (RBAC)</w:t>
       </w:r>
-      <w:bookmarkEnd w:id="128"/>
+      <w:bookmarkEnd w:id="134"/>
     </w:p>
     <w:p>
       <w:pPr>

</xml_diff>